<commit_message>
Changed and added missing informations in Requirement Analaysis.docx
</commit_message>
<xml_diff>
--- a/Development/TP/Requirement Analysis.docx
+++ b/Development/TP/Requirement Analysis.docx
@@ -352,14 +352,7 @@
           <w:noProof/>
           <w:sz w:val="36"/>
         </w:rPr>
-        <w:t>16</w:t>
-      </w:r>
-      <w:r>
-        <w:rPr>
-          <w:noProof/>
-          <w:sz w:val="36"/>
-        </w:rPr>
-        <w:t>.11.2017</w:t>
+        <w:t>28.11.2017</w:t>
       </w:r>
       <w:r>
         <w:rPr>
@@ -1186,8 +1179,6 @@
           <w:r>
             <w:t>Inhaltsverzeichnis</w:t>
           </w:r>
-          <w:bookmarkStart w:id="0" w:name="_GoBack"/>
-          <w:bookmarkEnd w:id="0"/>
         </w:p>
         <w:p>
           <w:pPr>
@@ -4758,16 +4749,16 @@
           <w:numId w:val="3"/>
         </w:numPr>
       </w:pPr>
-      <w:bookmarkStart w:id="1" w:name="_Toc468134369"/>
-      <w:bookmarkStart w:id="2" w:name="_Toc468134396"/>
-      <w:bookmarkStart w:id="3" w:name="_Toc499594018"/>
+      <w:bookmarkStart w:id="0" w:name="_Toc468134369"/>
+      <w:bookmarkStart w:id="1" w:name="_Toc468134396"/>
+      <w:bookmarkStart w:id="2" w:name="_Toc499594018"/>
       <w:r>
         <w:lastRenderedPageBreak/>
         <w:t>Anforderungen und Ziele</w:t>
       </w:r>
+      <w:bookmarkEnd w:id="0"/>
       <w:bookmarkEnd w:id="1"/>
       <w:bookmarkEnd w:id="2"/>
-      <w:bookmarkEnd w:id="3"/>
     </w:p>
     <w:p/>
     <w:p>
@@ -4778,15 +4769,15 @@
           <w:numId w:val="3"/>
         </w:numPr>
       </w:pPr>
-      <w:bookmarkStart w:id="4" w:name="_Toc468134370"/>
-      <w:bookmarkStart w:id="5" w:name="_Toc468134397"/>
-      <w:bookmarkStart w:id="6" w:name="_Toc499594019"/>
+      <w:bookmarkStart w:id="3" w:name="_Toc468134370"/>
+      <w:bookmarkStart w:id="4" w:name="_Toc468134397"/>
+      <w:bookmarkStart w:id="5" w:name="_Toc499594019"/>
       <w:r>
         <w:t>Überblick</w:t>
       </w:r>
+      <w:bookmarkEnd w:id="3"/>
       <w:bookmarkEnd w:id="4"/>
       <w:bookmarkEnd w:id="5"/>
-      <w:bookmarkEnd w:id="6"/>
     </w:p>
     <w:p>
       <w:pPr>
@@ -5123,15 +5114,15 @@
           <w:numId w:val="3"/>
         </w:numPr>
       </w:pPr>
-      <w:bookmarkStart w:id="7" w:name="_Toc468134371"/>
-      <w:bookmarkStart w:id="8" w:name="_Toc468134398"/>
-      <w:bookmarkStart w:id="9" w:name="_Toc499594020"/>
+      <w:bookmarkStart w:id="6" w:name="_Toc468134371"/>
+      <w:bookmarkStart w:id="7" w:name="_Toc468134398"/>
+      <w:bookmarkStart w:id="8" w:name="_Toc499594020"/>
       <w:r>
         <w:t>Muss-Anforderungen</w:t>
       </w:r>
+      <w:bookmarkEnd w:id="6"/>
       <w:bookmarkEnd w:id="7"/>
       <w:bookmarkEnd w:id="8"/>
-      <w:bookmarkEnd w:id="9"/>
     </w:p>
     <w:p>
       <w:pPr>
@@ -5141,18 +5132,18 @@
           <w:numId w:val="3"/>
         </w:numPr>
       </w:pPr>
-      <w:bookmarkStart w:id="10" w:name="_Toc468134372"/>
-      <w:bookmarkStart w:id="11" w:name="_Toc468134399"/>
-      <w:bookmarkStart w:id="12" w:name="_Toc499594021"/>
+      <w:bookmarkStart w:id="9" w:name="_Toc468134372"/>
+      <w:bookmarkStart w:id="10" w:name="_Toc468134399"/>
+      <w:bookmarkStart w:id="11" w:name="_Toc499594021"/>
       <w:r>
         <w:t xml:space="preserve">Informationen über </w:t>
       </w:r>
+      <w:bookmarkEnd w:id="9"/>
       <w:bookmarkEnd w:id="10"/>
+      <w:r>
+        <w:t>den Autor</w:t>
+      </w:r>
       <w:bookmarkEnd w:id="11"/>
-      <w:r>
-        <w:t>den Autor</w:t>
-      </w:r>
-      <w:bookmarkEnd w:id="12"/>
     </w:p>
     <w:p>
       <w:pPr>
@@ -5185,13 +5176,13 @@
           <w:numId w:val="3"/>
         </w:numPr>
       </w:pPr>
-      <w:bookmarkStart w:id="13" w:name="_Toc499594022"/>
+      <w:bookmarkStart w:id="12" w:name="_Toc499594022"/>
       <w:r>
         <w:t>Informationen über das Genre</w:t>
       </w:r>
-      <w:bookmarkStart w:id="14" w:name="_Toc468134374"/>
-      <w:bookmarkStart w:id="15" w:name="_Toc468134401"/>
-      <w:bookmarkEnd w:id="13"/>
+      <w:bookmarkStart w:id="13" w:name="_Toc468134374"/>
+      <w:bookmarkStart w:id="14" w:name="_Toc468134401"/>
+      <w:bookmarkEnd w:id="12"/>
     </w:p>
     <w:p>
       <w:pPr>
@@ -5209,13 +5200,13 @@
           <w:numId w:val="3"/>
         </w:numPr>
       </w:pPr>
-      <w:bookmarkStart w:id="16" w:name="_Toc499594023"/>
+      <w:bookmarkStart w:id="15" w:name="_Toc499594023"/>
+      <w:bookmarkEnd w:id="13"/>
       <w:bookmarkEnd w:id="14"/>
+      <w:r>
+        <w:t>Informationen über die Einstellung von Ort und Zeit</w:t>
+      </w:r>
       <w:bookmarkEnd w:id="15"/>
-      <w:r>
-        <w:t>Informationen über die Einstellung von Ort und Zeit</w:t>
-      </w:r>
-      <w:bookmarkEnd w:id="16"/>
     </w:p>
     <w:p>
       <w:pPr>
@@ -5233,11 +5224,11 @@
           <w:numId w:val="3"/>
         </w:numPr>
       </w:pPr>
-      <w:bookmarkStart w:id="17" w:name="_Toc499594024"/>
+      <w:bookmarkStart w:id="16" w:name="_Toc499594024"/>
       <w:r>
         <w:t>Informationen über die Handlung</w:t>
       </w:r>
-      <w:bookmarkEnd w:id="17"/>
+      <w:bookmarkEnd w:id="16"/>
     </w:p>
     <w:p>
       <w:pPr>
@@ -5256,11 +5247,11 @@
           <w:numId w:val="3"/>
         </w:numPr>
       </w:pPr>
-      <w:bookmarkStart w:id="18" w:name="_Toc499594025"/>
+      <w:bookmarkStart w:id="17" w:name="_Toc499594025"/>
       <w:r>
         <w:t>Informationen über die Hauptcharaktere</w:t>
       </w:r>
-      <w:bookmarkEnd w:id="18"/>
+      <w:bookmarkEnd w:id="17"/>
     </w:p>
     <w:p>
       <w:pPr>
@@ -5279,12 +5270,12 @@
           <w:numId w:val="3"/>
         </w:numPr>
       </w:pPr>
-      <w:bookmarkStart w:id="19" w:name="_Toc499594026"/>
+      <w:bookmarkStart w:id="18" w:name="_Toc499594026"/>
       <w:r>
         <w:lastRenderedPageBreak/>
         <w:t>Informationen über die Hauptthemen</w:t>
       </w:r>
-      <w:bookmarkEnd w:id="19"/>
+      <w:bookmarkEnd w:id="18"/>
     </w:p>
     <w:p>
       <w:pPr>
@@ -5306,11 +5297,11 @@
           <w:numId w:val="3"/>
         </w:numPr>
       </w:pPr>
-      <w:bookmarkStart w:id="20" w:name="_Toc499594027"/>
+      <w:bookmarkStart w:id="19" w:name="_Toc499594027"/>
       <w:r>
         <w:t>Informationen über die Sprachlichen Aspekte</w:t>
       </w:r>
-      <w:bookmarkEnd w:id="20"/>
+      <w:bookmarkEnd w:id="19"/>
     </w:p>
     <w:p>
       <w:pPr>
@@ -5329,11 +5320,11 @@
           <w:numId w:val="3"/>
         </w:numPr>
       </w:pPr>
-      <w:bookmarkStart w:id="21" w:name="_Toc499594028"/>
+      <w:bookmarkStart w:id="20" w:name="_Toc499594028"/>
       <w:r>
         <w:t>Bewertungen</w:t>
       </w:r>
-      <w:bookmarkEnd w:id="21"/>
+      <w:bookmarkEnd w:id="20"/>
     </w:p>
     <w:p>
       <w:pPr>
@@ -5358,11 +5349,11 @@
           <w:numId w:val="3"/>
         </w:numPr>
       </w:pPr>
-      <w:bookmarkStart w:id="22" w:name="_Toc499594029"/>
+      <w:bookmarkStart w:id="21" w:name="_Toc499594029"/>
       <w:r>
         <w:t>Interaktive Interaktion</w:t>
       </w:r>
-      <w:bookmarkEnd w:id="22"/>
+      <w:bookmarkEnd w:id="21"/>
     </w:p>
     <w:p>
       <w:pPr>
@@ -5384,8 +5375,8 @@
       <w:r>
         <w:t>geben dem Benutzer den Schluss was er machen soll.</w:t>
       </w:r>
-      <w:bookmarkStart w:id="23" w:name="_Toc468134381"/>
-      <w:bookmarkStart w:id="24" w:name="_Toc468134408"/>
+      <w:bookmarkStart w:id="22" w:name="_Toc468134381"/>
+      <w:bookmarkStart w:id="23" w:name="_Toc468134408"/>
     </w:p>
     <w:p>
       <w:pPr>
@@ -5400,13 +5391,13 @@
           <w:numId w:val="3"/>
         </w:numPr>
       </w:pPr>
-      <w:bookmarkStart w:id="25" w:name="_Toc499594030"/>
+      <w:bookmarkStart w:id="24" w:name="_Toc499594030"/>
       <w:r>
         <w:t>Kann-Anforderungen</w:t>
       </w:r>
+      <w:bookmarkEnd w:id="22"/>
       <w:bookmarkEnd w:id="23"/>
       <w:bookmarkEnd w:id="24"/>
-      <w:bookmarkEnd w:id="25"/>
     </w:p>
     <w:p/>
     <w:p>
@@ -5417,11 +5408,11 @@
           <w:numId w:val="3"/>
         </w:numPr>
       </w:pPr>
-      <w:bookmarkStart w:id="26" w:name="_Toc499594031"/>
+      <w:bookmarkStart w:id="25" w:name="_Toc499594031"/>
       <w:r>
         <w:t>Animationen</w:t>
       </w:r>
-      <w:bookmarkEnd w:id="26"/>
+      <w:bookmarkEnd w:id="25"/>
     </w:p>
     <w:p>
       <w:pPr>
@@ -5440,11 +5431,11 @@
           <w:numId w:val="3"/>
         </w:numPr>
       </w:pPr>
-      <w:bookmarkStart w:id="27" w:name="_Toc499594032"/>
+      <w:bookmarkStart w:id="26" w:name="_Toc499594032"/>
       <w:r>
         <w:t>Ähnliche Bücher anzeigen lassen</w:t>
       </w:r>
-      <w:bookmarkEnd w:id="27"/>
+      <w:bookmarkEnd w:id="26"/>
     </w:p>
     <w:p>
       <w:pPr>
@@ -5463,11 +5454,11 @@
           <w:numId w:val="3"/>
         </w:numPr>
       </w:pPr>
-      <w:bookmarkStart w:id="28" w:name="_Toc499594033"/>
+      <w:bookmarkStart w:id="27" w:name="_Toc499594033"/>
       <w:r>
         <w:t>Kommentar/Rezension System</w:t>
       </w:r>
-      <w:bookmarkEnd w:id="28"/>
+      <w:bookmarkEnd w:id="27"/>
     </w:p>
     <w:p>
       <w:pPr>
@@ -5498,11 +5489,11 @@
           <w:numId w:val="3"/>
         </w:numPr>
       </w:pPr>
-      <w:bookmarkStart w:id="29" w:name="_Toc499594034"/>
+      <w:bookmarkStart w:id="28" w:name="_Toc499594034"/>
       <w:r>
         <w:t>Zielgruppe und Anforderungen an die Benutzerführung</w:t>
       </w:r>
-      <w:bookmarkEnd w:id="29"/>
+      <w:bookmarkEnd w:id="28"/>
     </w:p>
     <w:p/>
     <w:p>
@@ -5588,7 +5579,10 @@
         <w:t xml:space="preserve">sich der Content des Buches </w:t>
       </w:r>
       <w:r>
-        <w:t xml:space="preserve">nicht ändert und </w:t>
+        <w:t xml:space="preserve">selten, wenn überhaupt, </w:t>
+      </w:r>
+      <w:r>
+        <w:t xml:space="preserve">ändert und </w:t>
       </w:r>
       <w:r>
         <w:t>deswegen</w:t>
@@ -5600,7 +5594,13 @@
         <w:t xml:space="preserve"> benötigt wird</w:t>
       </w:r>
       <w:r>
-        <w:t xml:space="preserve">.  </w:t>
+        <w:t xml:space="preserve">. Sollten Gäste Fehler finden können sie diese über der angeführten E-Mail am </w:t>
+      </w:r>
+      <w:r>
+        <w:t>Ende</w:t>
+      </w:r>
+      <w:r>
+        <w:t xml:space="preserve"> der Webseite melden.</w:t>
       </w:r>
     </w:p>
     <w:p>
@@ -5616,11 +5616,11 @@
           <w:numId w:val="3"/>
         </w:numPr>
       </w:pPr>
-      <w:bookmarkStart w:id="30" w:name="_Toc499594035"/>
+      <w:bookmarkStart w:id="29" w:name="_Toc499594035"/>
       <w:r>
         <w:t>Gäste</w:t>
       </w:r>
-      <w:bookmarkEnd w:id="30"/>
+      <w:bookmarkEnd w:id="29"/>
     </w:p>
     <w:p>
       <w:pPr>
@@ -5674,12 +5674,12 @@
           <w:numId w:val="3"/>
         </w:numPr>
       </w:pPr>
-      <w:bookmarkStart w:id="31" w:name="_Toc499594036"/>
+      <w:bookmarkStart w:id="30" w:name="_Toc499594036"/>
       <w:r>
         <w:lastRenderedPageBreak/>
         <w:t>Use Cases</w:t>
       </w:r>
-      <w:bookmarkEnd w:id="31"/>
+      <w:bookmarkEnd w:id="30"/>
     </w:p>
     <w:p>
       <w:pPr>
@@ -5701,11 +5701,11 @@
           <w:numId w:val="3"/>
         </w:numPr>
       </w:pPr>
-      <w:bookmarkStart w:id="32" w:name="_Toc499594037"/>
+      <w:bookmarkStart w:id="31" w:name="_Toc499594037"/>
       <w:r>
         <w:t>Akteure</w:t>
       </w:r>
-      <w:bookmarkEnd w:id="32"/>
+      <w:bookmarkEnd w:id="31"/>
     </w:p>
     <w:p>
       <w:pPr>
@@ -5720,11 +5720,11 @@
           <w:numId w:val="3"/>
         </w:numPr>
       </w:pPr>
-      <w:bookmarkStart w:id="33" w:name="_Toc499594038"/>
+      <w:bookmarkStart w:id="32" w:name="_Toc499594038"/>
       <w:r>
         <w:t>Gast</w:t>
       </w:r>
-      <w:bookmarkEnd w:id="33"/>
+      <w:bookmarkEnd w:id="32"/>
     </w:p>
     <w:p>
       <w:pPr>
@@ -5735,118 +5735,19 @@
         <w:t>Die</w:t>
       </w:r>
       <w:r>
-        <w:t xml:space="preserve"> Java-</w:t>
-      </w:r>
-      <w:r>
-        <w:t>Applikati</w:t>
-      </w:r>
-      <w:r>
-        <w:t>on</w:t>
-      </w:r>
-      <w:r>
         <w:t xml:space="preserve"> </w:t>
       </w:r>
       <w:r>
-        <w:t>ist</w:t>
+        <w:t>Webseite ist mit jedem Browser, in Voraussetzung das Internet vorhanden ist, für jedermann ohne jegliche Authentifizierung erreichbar</w:t>
+      </w:r>
+      <w:r>
+        <w:t>.</w:t>
       </w:r>
       <w:r>
         <w:t xml:space="preserve"> </w:t>
       </w:r>
       <w:r>
-        <w:t xml:space="preserve">vor Ort </w:t>
-      </w:r>
-      <w:r>
-        <w:t xml:space="preserve">unter </w:t>
-      </w:r>
-      <w:r>
-        <w:t>minimalen</w:t>
-      </w:r>
-      <w:r>
-        <w:t xml:space="preserve"> Einschränkungen auch für Personen nutzbar welche sich nicht ausweisen (Registrierung/Anmeldung)</w:t>
-      </w:r>
-      <w:r>
-        <w:t>.</w:t>
-      </w:r>
-      <w:r>
-        <w:t xml:space="preserve"> </w:t>
-      </w:r>
-      <w:r>
-        <w:t xml:space="preserve">Vor Ort kann ein Gast eine Reservierung abschließen. </w:t>
-      </w:r>
-      <w:r>
-        <w:t>Die Website und die Smartphone-App</w:t>
-      </w:r>
-      <w:r>
-        <w:t xml:space="preserve"> sind</w:t>
-      </w:r>
-      <w:r>
-        <w:t xml:space="preserve"> für den Gast nur mit großen Einschränkungen nutzbar, sie können </w:t>
-      </w:r>
-      <w:r>
-        <w:t>sich</w:t>
-      </w:r>
-      <w:r>
-        <w:t xml:space="preserve"> </w:t>
-      </w:r>
-      <w:r>
-        <w:t>nur</w:t>
-      </w:r>
-      <w:r>
-        <w:t xml:space="preserve"> </w:t>
-      </w:r>
-      <w:r>
-        <w:t>registrieren</w:t>
-      </w:r>
-      <w:r>
-        <w:t xml:space="preserve"> (Use Case „Registrieren“)</w:t>
-      </w:r>
-      <w:r>
-        <w:t xml:space="preserve"> </w:t>
-      </w:r>
-      <w:r>
-        <w:t>oder</w:t>
-      </w:r>
-      <w:r>
-        <w:t xml:space="preserve"> das FAQ ansehen</w:t>
-      </w:r>
-      <w:r>
-        <w:t xml:space="preserve">. Sie können eine Reservierung </w:t>
-      </w:r>
-      <w:r>
-        <w:t>(Use Case „</w:t>
-      </w:r>
-      <w:r>
-        <w:t xml:space="preserve">Parkplatz </w:t>
-      </w:r>
-      <w:r>
-        <w:t>r</w:t>
-      </w:r>
-      <w:r>
-        <w:t>eservieren</w:t>
-      </w:r>
-      <w:r>
-        <w:t xml:space="preserve">“) </w:t>
-      </w:r>
-      <w:r>
-        <w:t>tätigen</w:t>
-      </w:r>
-      <w:r>
-        <w:t>.</w:t>
-      </w:r>
-      <w:r>
-        <w:t xml:space="preserve"> </w:t>
-      </w:r>
-      <w:r>
-        <w:t xml:space="preserve">Diese Personen fallen unter die </w:t>
-      </w:r>
-      <w:r>
-        <w:t>Akteursgruppe</w:t>
-      </w:r>
-      <w:r>
-        <w:t xml:space="preserve"> „Gast“</w:t>
-      </w:r>
-      <w:r>
-        <w:t>.</w:t>
+        <w:t>Weil die Akteure nur die Webseite betrachten können und keine Anmeldung brauchen, sind sie Gäste.</w:t>
       </w:r>
     </w:p>
     <w:p>
@@ -5867,11 +5768,11 @@
           <w:numId w:val="3"/>
         </w:numPr>
       </w:pPr>
-      <w:bookmarkStart w:id="34" w:name="_Toc499594039"/>
+      <w:bookmarkStart w:id="33" w:name="_Toc499594039"/>
       <w:r>
         <w:t>Use Case Diagramm</w:t>
       </w:r>
-      <w:bookmarkEnd w:id="34"/>
+      <w:bookmarkEnd w:id="33"/>
     </w:p>
     <w:p>
       <w:pPr>
@@ -5962,7 +5863,7 @@
           <w:numId w:val="3"/>
         </w:numPr>
       </w:pPr>
-      <w:bookmarkStart w:id="35" w:name="_Toc499594040"/>
+      <w:bookmarkStart w:id="34" w:name="_Toc499594040"/>
       <w:r>
         <w:t>Use Case „</w:t>
       </w:r>
@@ -5972,7 +5873,7 @@
       <w:r>
         <w:t>anzeigen“</w:t>
       </w:r>
-      <w:bookmarkEnd w:id="35"/>
+      <w:bookmarkEnd w:id="34"/>
     </w:p>
     <w:p/>
     <w:p>
@@ -6302,7 +6203,7 @@
           <w:numId w:val="3"/>
         </w:numPr>
       </w:pPr>
-      <w:bookmarkStart w:id="36" w:name="_Toc499594041"/>
+      <w:bookmarkStart w:id="35" w:name="_Toc499594041"/>
       <w:r>
         <w:t>Use Case „</w:t>
       </w:r>
@@ -6317,7 +6218,7 @@
       <w:r>
         <w:t>“</w:t>
       </w:r>
-      <w:bookmarkEnd w:id="36"/>
+      <w:bookmarkEnd w:id="35"/>
     </w:p>
     <w:p/>
     <w:p>
@@ -6636,7 +6537,7 @@
           <w:numId w:val="3"/>
         </w:numPr>
       </w:pPr>
-      <w:bookmarkStart w:id="37" w:name="_Toc499594042"/>
+      <w:bookmarkStart w:id="36" w:name="_Toc499594042"/>
       <w:r>
         <w:lastRenderedPageBreak/>
         <w:t>Use Case „</w:t>
@@ -6647,7 +6548,7 @@
       <w:r>
         <w:t>“</w:t>
       </w:r>
-      <w:bookmarkEnd w:id="37"/>
+      <w:bookmarkEnd w:id="36"/>
     </w:p>
     <w:p/>
     <w:p>
@@ -6944,7 +6845,7 @@
           <w:numId w:val="3"/>
         </w:numPr>
       </w:pPr>
-      <w:bookmarkStart w:id="38" w:name="_Toc499594043"/>
+      <w:bookmarkStart w:id="37" w:name="_Toc499594043"/>
       <w:r>
         <w:t>Use Case „</w:t>
       </w:r>
@@ -6954,7 +6855,7 @@
       <w:r>
         <w:t>“</w:t>
       </w:r>
-      <w:bookmarkEnd w:id="38"/>
+      <w:bookmarkEnd w:id="37"/>
     </w:p>
     <w:p/>
     <w:p>
@@ -7210,7 +7111,7 @@
         </w:numPr>
         <w:ind w:left="709" w:hanging="425"/>
       </w:pPr>
-      <w:bookmarkStart w:id="39" w:name="_Toc499594044"/>
+      <w:bookmarkStart w:id="38" w:name="_Toc499594044"/>
       <w:r>
         <w:t>Use Case „</w:t>
       </w:r>
@@ -7220,7 +7121,7 @@
       <w:r>
         <w:t>“</w:t>
       </w:r>
-      <w:bookmarkEnd w:id="39"/>
+      <w:bookmarkEnd w:id="38"/>
     </w:p>
     <w:p/>
     <w:p>
@@ -7525,7 +7426,7 @@
         </w:numPr>
         <w:ind w:left="709" w:hanging="425"/>
       </w:pPr>
-      <w:bookmarkStart w:id="40" w:name="_Toc499594045"/>
+      <w:bookmarkStart w:id="39" w:name="_Toc499594045"/>
       <w:r>
         <w:lastRenderedPageBreak/>
         <w:t>Use Case „</w:t>
@@ -7536,7 +7437,7 @@
       <w:r>
         <w:t>“</w:t>
       </w:r>
-      <w:bookmarkEnd w:id="40"/>
+      <w:bookmarkEnd w:id="39"/>
     </w:p>
     <w:p>
       <w:pPr>
@@ -7782,7 +7683,7 @@
         </w:numPr>
         <w:ind w:left="709" w:hanging="425"/>
       </w:pPr>
-      <w:bookmarkStart w:id="41" w:name="_Toc499594046"/>
+      <w:bookmarkStart w:id="40" w:name="_Toc499594046"/>
       <w:r>
         <w:t>Use Case „</w:t>
       </w:r>
@@ -7792,7 +7693,7 @@
       <w:r>
         <w:t>“</w:t>
       </w:r>
-      <w:bookmarkEnd w:id="41"/>
+      <w:bookmarkEnd w:id="40"/>
     </w:p>
     <w:p/>
     <w:p>
@@ -7801,7 +7702,7 @@
           <w:b/>
         </w:rPr>
       </w:pPr>
-      <w:bookmarkStart w:id="42" w:name="OLE_LINK1"/>
+      <w:bookmarkStart w:id="41" w:name="OLE_LINK1"/>
       <w:r>
         <w:rPr>
           <w:b/>
@@ -8063,7 +7964,7 @@
         <w:t>-</w:t>
       </w:r>
     </w:p>
-    <w:bookmarkEnd w:id="42"/>
+    <w:bookmarkEnd w:id="41"/>
     <w:p/>
     <w:p/>
     <w:p>
@@ -8075,7 +7976,7 @@
         </w:numPr>
         <w:ind w:left="709" w:hanging="425"/>
       </w:pPr>
-      <w:bookmarkStart w:id="43" w:name="_Toc499594047"/>
+      <w:bookmarkStart w:id="42" w:name="_Toc499594047"/>
       <w:r>
         <w:t>Use Case „</w:t>
       </w:r>
@@ -8085,7 +7986,7 @@
       <w:r>
         <w:t>“</w:t>
       </w:r>
-      <w:bookmarkEnd w:id="43"/>
+      <w:bookmarkEnd w:id="42"/>
     </w:p>
     <w:p/>
     <w:p>
@@ -8347,7 +8248,7 @@
           <w:numId w:val="11"/>
         </w:numPr>
       </w:pPr>
-      <w:bookmarkStart w:id="44" w:name="_Toc499594048"/>
+      <w:bookmarkStart w:id="43" w:name="_Toc499594048"/>
       <w:r>
         <w:t>Use Case „</w:t>
       </w:r>
@@ -8357,7 +8258,7 @@
       <w:r>
         <w:t>“</w:t>
       </w:r>
-      <w:bookmarkEnd w:id="44"/>
+      <w:bookmarkEnd w:id="43"/>
     </w:p>
     <w:p/>
     <w:p>
@@ -8658,7 +8559,7 @@
           <w:numId w:val="11"/>
         </w:numPr>
       </w:pPr>
-      <w:bookmarkStart w:id="45" w:name="_Toc499594049"/>
+      <w:bookmarkStart w:id="44" w:name="_Toc499594049"/>
       <w:r>
         <w:t>Use Case „</w:t>
       </w:r>
@@ -8668,7 +8569,7 @@
       <w:r>
         <w:t>“</w:t>
       </w:r>
-      <w:bookmarkEnd w:id="45"/>
+      <w:bookmarkEnd w:id="44"/>
       <w:r>
         <w:t xml:space="preserve"> </w:t>
       </w:r>
@@ -8933,7 +8834,7 @@
           <w:numId w:val="11"/>
         </w:numPr>
       </w:pPr>
-      <w:bookmarkStart w:id="46" w:name="_Toc499594050"/>
+      <w:bookmarkStart w:id="45" w:name="_Toc499594050"/>
       <w:r>
         <w:t>U</w:t>
       </w:r>
@@ -8943,7 +8844,7 @@
       <w:r>
         <w:t>“</w:t>
       </w:r>
-      <w:bookmarkEnd w:id="46"/>
+      <w:bookmarkEnd w:id="45"/>
       <w:r>
         <w:t xml:space="preserve"> </w:t>
       </w:r>
@@ -9186,7 +9087,7 @@
           <w:numId w:val="11"/>
         </w:numPr>
       </w:pPr>
-      <w:bookmarkStart w:id="47" w:name="_Toc499594051"/>
+      <w:bookmarkStart w:id="46" w:name="_Toc499594051"/>
       <w:r>
         <w:t>Use Case „</w:t>
       </w:r>
@@ -9196,7 +9097,7 @@
       <w:r>
         <w:t>“</w:t>
       </w:r>
-      <w:bookmarkEnd w:id="47"/>
+      <w:bookmarkEnd w:id="46"/>
     </w:p>
     <w:p>
       <w:pPr>
@@ -9475,11 +9376,11 @@
         </w:numPr>
         <w:ind w:left="426" w:hanging="426"/>
       </w:pPr>
-      <w:bookmarkStart w:id="48" w:name="_Toc499594052"/>
+      <w:bookmarkStart w:id="47" w:name="_Toc499594052"/>
       <w:r>
         <w:t>Umsetzung</w:t>
       </w:r>
-      <w:bookmarkEnd w:id="48"/>
+      <w:bookmarkEnd w:id="47"/>
     </w:p>
     <w:p/>
     <w:p>
@@ -9491,11 +9392,11 @@
         </w:numPr>
         <w:ind w:left="1134" w:hanging="850"/>
       </w:pPr>
-      <w:bookmarkStart w:id="49" w:name="_Toc499594053"/>
+      <w:bookmarkStart w:id="48" w:name="_Toc499594053"/>
       <w:r>
         <w:t>Plattform</w:t>
       </w:r>
-      <w:bookmarkEnd w:id="49"/>
+      <w:bookmarkEnd w:id="48"/>
     </w:p>
     <w:p>
       <w:pPr>
@@ -9535,27 +9436,27 @@
         </w:numPr>
         <w:ind w:left="1134" w:hanging="850"/>
       </w:pPr>
-      <w:bookmarkStart w:id="50" w:name="_Toc499594054"/>
+      <w:bookmarkStart w:id="49" w:name="_Toc499594054"/>
       <w:r>
         <w:t>Datenhaltung</w:t>
       </w:r>
+      <w:bookmarkEnd w:id="49"/>
+    </w:p>
+    <w:p>
+      <w:pPr>
+        <w:ind w:left="360"/>
+      </w:pPr>
+      <w:r>
+        <w:t xml:space="preserve">Die </w:t>
+      </w:r>
+      <w:r>
+        <w:t xml:space="preserve">Daten der Webseite selbst werden auf einen Webserver gehalten der wenn möglich PHP 7.1.1 und MySQL unterstützt. Die Rezensionen/Bewertungen </w:t>
+      </w:r>
+      <w:bookmarkStart w:id="50" w:name="_GoBack"/>
       <w:bookmarkEnd w:id="50"/>
-    </w:p>
-    <w:p>
-      <w:pPr>
-        <w:ind w:left="360"/>
-      </w:pPr>
-      <w:r>
-        <w:t xml:space="preserve">Die </w:t>
-      </w:r>
-      <w:r>
-        <w:t xml:space="preserve">Daten der Webseite selbst werden auf einen Webserver gehalten der wenn möglich PHP 7.1.1 und MySQL unterstützt. Die Rezensionen/Bewertungen </w:t>
-      </w:r>
-      <w:proofErr w:type="gramStart"/>
-      <w:r>
-        <w:t>werden</w:t>
-      </w:r>
-      <w:proofErr w:type="gramEnd"/>
+      <w:r>
+        <w:t>werden,</w:t>
+      </w:r>
       <w:r>
         <w:t xml:space="preserve"> wenn möglich mit einer MySQL Datenbank realisiert. </w:t>
       </w:r>
@@ -9841,22 +9742,7 @@
         <w:t xml:space="preserve">dem Leser der Webseite vermitteln, dass das Buch lesenswert ist und auf jeden Fall gelesen werden sollte. </w:t>
       </w:r>
       <w:r>
-        <w:t xml:space="preserve">Mit der Webseite können </w:t>
-      </w:r>
-      <w:r>
-        <w:t>Benutzer die das Buch bereits gelesen haben</w:t>
-      </w:r>
-      <w:r>
-        <w:t xml:space="preserve"> ihr Gedächtnis über den Inhalt des Buches auffrischen, Informationen über den Autor erfahren und das Buch mit</w:t>
-      </w:r>
-      <w:r>
-        <w:t>hilfe</w:t>
-      </w:r>
-      <w:r>
-        <w:t xml:space="preserve"> der Webseite anderen weiterempfehlen können.</w:t>
-      </w:r>
-      <w:r>
-        <w:t xml:space="preserve"> </w:t>
+        <w:t xml:space="preserve">Mit der Webseite können Benutzer die das Buch bereits gelesen haben ihr Gedächtnis über den Inhalt des Buches auffrischen, Informationen über den Autor erfahren und das Buch mithilfe der Webseite anderen weiterempfehlen können. </w:t>
       </w:r>
       <w:r>
         <w:t>Der Nutzer soll den Grundlegenden Inhalt und des Buches verstehen können, ohne das Buch vorher gelesen zu haben. Durch ein modernes und einfaches Design der Webseite soll sich der Benutzer der Webseite wohl fühlen und nicht gleich wieder die Webseite schließen, wie es heutzutage bei vielen schlecht designten Webseiten der Fall ist.</w:t>
@@ -10149,6 +10035,7 @@
         <w:docPartUnique/>
       </w:docPartObj>
     </w:sdtPr>
+    <w:sdtEndPr/>
     <w:sdtContent>
       <w:p>
         <w:pPr>
@@ -10249,7 +10136,7 @@
           <w:rPr>
             <w:noProof/>
           </w:rPr>
-          <w:t>4</w:t>
+          <w:t>24</w:t>
         </w:r>
         <w:r>
           <w:fldChar w:fldCharType="end"/>
@@ -10319,7 +10206,7 @@
       <w:rPr>
         <w:noProof/>
       </w:rPr>
-      <w:t>16.11.2017</w:t>
+      <w:t>28.11.2017</w:t>
     </w:r>
     <w:r>
       <w:fldChar w:fldCharType="end"/>
@@ -15613,7 +15500,7 @@
 </file>
 
 <file path=customXml/itemProps1.xml><?xml version="1.0" encoding="utf-8"?>
-<ds:datastoreItem xmlns:ds="http://schemas.openxmlformats.org/officeDocument/2006/customXml" ds:itemID="{9B1FE077-363D-4D2A-AFEC-0A1D483D695D}">
+<ds:datastoreItem xmlns:ds="http://schemas.openxmlformats.org/officeDocument/2006/customXml" ds:itemID="{04948344-B91E-4E85-97DC-99F137113EB5}">
   <ds:schemaRefs>
     <ds:schemaRef ds:uri="http://schemas.openxmlformats.org/officeDocument/2006/bibliography"/>
   </ds:schemaRefs>

</xml_diff>